<commit_message>
Added entity Shopping cart
</commit_message>
<xml_diff>
--- a/Analyze entites.docx
+++ b/Analyze entites.docx
@@ -35,19 +35,13 @@
           <w:lang w:val="ru-RU"/>
         </w:rPr>
       </w:pPr>
-      <w:r>
-        <w:rPr>
-          <w:b w:val="0"/>
-          <w:lang w:val="ru-RU"/>
-        </w:rPr>
-        <w:t>Товар</w:t>
-      </w:r>
     </w:p>
     <w:p>
       <w:pPr>
         <w:spacing w:after="0"/>
         <w:ind w:firstLine="567"/>
         <w:rPr>
+          <w:b w:val="0"/>
           <w:lang w:val="ru-RU"/>
         </w:rPr>
       </w:pPr>
@@ -61,355 +55,10 @@
           <w:lang w:val="ru-RU"/>
         </w:rPr>
       </w:pPr>
-      <w:r>
-        <w:rPr>
-          <w:b w:val="0"/>
-          <w:lang w:val="ru-RU"/>
-        </w:rPr>
-        <w:t>Функции магазина:</w:t>
-      </w:r>
     </w:p>
     <w:p>
       <w:pPr>
         <w:spacing w:after="0"/>
-        <w:ind w:firstLine="567"/>
-        <w:rPr>
-          <w:b w:val="0"/>
-          <w:lang w:val="ru-RU"/>
-        </w:rPr>
-      </w:pPr>
-      <w:r>
-        <w:rPr>
-          <w:b w:val="0"/>
-          <w:lang w:val="ru-RU"/>
-        </w:rPr>
-        <w:t>1) Вывод товаров в наличии</w:t>
-      </w:r>
-    </w:p>
-    <w:p>
-      <w:pPr>
-        <w:spacing w:after="0"/>
-        <w:ind w:firstLine="567"/>
-        <w:rPr>
-          <w:lang w:val="ru-RU"/>
-        </w:rPr>
-      </w:pPr>
-    </w:p>
-    <w:p>
-      <w:pPr>
-        <w:spacing w:after="0"/>
-        <w:ind w:firstLine="567"/>
-        <w:rPr>
-          <w:b w:val="0"/>
-          <w:lang w:val="ru-RU"/>
-        </w:rPr>
-      </w:pPr>
-      <w:r>
-        <w:rPr>
-          <w:b w:val="0"/>
-          <w:lang w:val="ru-RU"/>
-        </w:rPr>
-        <w:t>Действия покупателя:</w:t>
-      </w:r>
-    </w:p>
-    <w:p>
-      <w:pPr>
-        <w:spacing w:after="0"/>
-        <w:ind w:firstLine="567"/>
-        <w:rPr>
-          <w:b w:val="0"/>
-          <w:lang w:val="ru-RU"/>
-        </w:rPr>
-      </w:pPr>
-      <w:r>
-        <w:rPr>
-          <w:b w:val="0"/>
-          <w:lang w:val="ru-RU"/>
-        </w:rPr>
-        <w:t>1) Регистрация</w:t>
-      </w:r>
-    </w:p>
-    <w:p>
-      <w:pPr>
-        <w:spacing w:after="0"/>
-        <w:ind w:firstLine="567"/>
-        <w:rPr>
-          <w:b w:val="0"/>
-          <w:lang w:val="ru-RU"/>
-        </w:rPr>
-      </w:pPr>
-      <w:r>
-        <w:rPr>
-          <w:b w:val="0"/>
-          <w:lang w:val="ru-RU"/>
-        </w:rPr>
-        <w:t>2) Авторизация</w:t>
-      </w:r>
-    </w:p>
-    <w:p>
-      <w:pPr>
-        <w:spacing w:after="0"/>
-        <w:ind w:firstLine="567"/>
-        <w:rPr>
-          <w:b w:val="0"/>
-          <w:lang w:val="ru-RU"/>
-        </w:rPr>
-      </w:pPr>
-      <w:r>
-        <w:rPr>
-          <w:b w:val="0"/>
-          <w:lang w:val="ru-RU"/>
-        </w:rPr>
-        <w:t>3) Заказ товара</w:t>
-      </w:r>
-    </w:p>
-    <w:p>
-      <w:pPr>
-        <w:spacing w:after="0"/>
-        <w:ind w:firstLine="567"/>
-        <w:rPr>
-          <w:b w:val="0"/>
-          <w:lang w:val="ru-RU"/>
-        </w:rPr>
-      </w:pPr>
-      <w:r>
-        <w:rPr>
-          <w:b w:val="0"/>
-          <w:lang w:val="ru-RU"/>
-        </w:rPr>
-        <w:t xml:space="preserve">4) </w:t>
-      </w:r>
-    </w:p>
-    <w:p>
-      <w:pPr>
-        <w:spacing w:after="0"/>
-        <w:ind w:firstLine="567"/>
-        <w:rPr>
-          <w:b w:val="0"/>
-          <w:lang w:val="ru-RU"/>
-        </w:rPr>
-      </w:pPr>
-    </w:p>
-    <w:p>
-      <w:pPr>
-        <w:spacing w:after="0"/>
-        <w:ind w:firstLine="567"/>
-        <w:rPr>
-          <w:b w:val="0"/>
-          <w:lang w:val="ru-RU"/>
-        </w:rPr>
-      </w:pPr>
-      <w:r>
-        <w:rPr>
-          <w:b w:val="0"/>
-          <w:lang w:val="ru-RU"/>
-        </w:rPr>
-        <w:t>Действия продавца:</w:t>
-      </w:r>
-    </w:p>
-    <w:p>
-      <w:pPr>
-        <w:spacing w:after="0"/>
-        <w:ind w:firstLine="567"/>
-        <w:rPr>
-          <w:b w:val="0"/>
-          <w:lang w:val="ru-RU"/>
-        </w:rPr>
-      </w:pPr>
-      <w:r>
-        <w:rPr>
-          <w:b w:val="0"/>
-          <w:lang w:val="ru-RU"/>
-        </w:rPr>
-        <w:t xml:space="preserve">1) </w:t>
-      </w:r>
-      <w:r>
-        <w:rPr>
-          <w:b w:val="0"/>
-          <w:lang w:val="ru-RU"/>
-        </w:rPr>
-        <w:t>Оформление</w:t>
-      </w:r>
-      <w:r>
-        <w:rPr>
-          <w:b w:val="0"/>
-          <w:lang w:val="ru-RU"/>
-        </w:rPr>
-        <w:t xml:space="preserve"> заказа</w:t>
-      </w:r>
-    </w:p>
-    <w:p>
-      <w:pPr>
-        <w:spacing w:after="0"/>
-        <w:ind w:firstLine="567"/>
-        <w:rPr>
-          <w:b w:val="0"/>
-          <w:lang w:val="ru-RU"/>
-        </w:rPr>
-      </w:pPr>
-      <w:r>
-        <w:rPr>
-          <w:b w:val="0"/>
-          <w:lang w:val="ru-RU"/>
-        </w:rPr>
-        <w:t>2) Отправка данных на склад</w:t>
-      </w:r>
-    </w:p>
-    <w:p>
-      <w:pPr>
-        <w:spacing w:after="0"/>
-        <w:ind w:firstLine="567"/>
-        <w:rPr>
-          <w:b w:val="0"/>
-          <w:lang w:val="ru-RU"/>
-        </w:rPr>
-      </w:pPr>
-    </w:p>
-    <w:p>
-      <w:pPr>
-        <w:spacing w:after="0"/>
-        <w:ind w:firstLine="567"/>
-        <w:rPr>
-          <w:b w:val="0"/>
-          <w:lang w:val="ru-RU"/>
-        </w:rPr>
-      </w:pPr>
-      <w:r>
-        <w:rPr>
-          <w:b w:val="0"/>
-          <w:lang w:val="ru-RU"/>
-        </w:rPr>
-        <w:t>Действия менеджера</w:t>
-      </w:r>
-    </w:p>
-    <w:p>
-      <w:pPr>
-        <w:spacing w:after="0"/>
-        <w:ind w:firstLine="567"/>
-        <w:rPr>
-          <w:b w:val="0"/>
-          <w:lang w:val="ru-RU"/>
-        </w:rPr>
-      </w:pPr>
-      <w:r>
-        <w:rPr>
-          <w:b w:val="0"/>
-          <w:lang w:val="ru-RU"/>
-        </w:rPr>
-        <w:t>1) Управление покупателями</w:t>
-      </w:r>
-    </w:p>
-    <w:p>
-      <w:pPr>
-        <w:spacing w:after="0"/>
-        <w:ind w:firstLine="567"/>
-        <w:rPr>
-          <w:b w:val="0"/>
-          <w:lang w:val="ru-RU"/>
-        </w:rPr>
-      </w:pPr>
-      <w:r>
-        <w:rPr>
-          <w:b w:val="0"/>
-          <w:lang w:val="ru-RU"/>
-        </w:rPr>
-        <w:tab/>
-        <w:t xml:space="preserve">1.1 </w:t>
-      </w:r>
-      <w:proofErr w:type="spellStart"/>
-      <w:r>
-        <w:rPr>
-          <w:b w:val="0"/>
-          <w:lang w:val="ru-RU"/>
-        </w:rPr>
-        <w:t>Бан</w:t>
-      </w:r>
-      <w:proofErr w:type="spellEnd"/>
-    </w:p>
-    <w:p>
-      <w:pPr>
-        <w:spacing w:after="0"/>
-        <w:ind w:firstLine="567"/>
-        <w:rPr>
-          <w:b w:val="0"/>
-          <w:lang w:val="ru-RU"/>
-        </w:rPr>
-      </w:pPr>
-      <w:r>
-        <w:rPr>
-          <w:b w:val="0"/>
-          <w:lang w:val="ru-RU"/>
-        </w:rPr>
-        <w:tab/>
-        <w:t xml:space="preserve">1.2 </w:t>
-      </w:r>
-    </w:p>
-    <w:p>
-      <w:pPr>
-        <w:spacing w:after="0"/>
-        <w:ind w:firstLine="567"/>
-        <w:rPr>
-          <w:b w:val="0"/>
-          <w:lang w:val="ru-RU"/>
-        </w:rPr>
-      </w:pPr>
-      <w:r>
-        <w:rPr>
-          <w:b w:val="0"/>
-          <w:lang w:val="ru-RU"/>
-        </w:rPr>
-        <w:t>2) Управление продавцами:</w:t>
-      </w:r>
-    </w:p>
-    <w:p>
-      <w:pPr>
-        <w:spacing w:after="0"/>
-        <w:ind w:firstLine="567"/>
-        <w:rPr>
-          <w:b w:val="0"/>
-          <w:lang w:val="ru-RU"/>
-        </w:rPr>
-      </w:pPr>
-      <w:r>
-        <w:rPr>
-          <w:b w:val="0"/>
-          <w:lang w:val="ru-RU"/>
-        </w:rPr>
-        <w:tab/>
-        <w:t>2.1 Создание нового продавца</w:t>
-      </w:r>
-    </w:p>
-    <w:p>
-      <w:pPr>
-        <w:spacing w:after="0"/>
-        <w:ind w:firstLine="567"/>
-        <w:rPr>
-          <w:b w:val="0"/>
-          <w:lang w:val="ru-RU"/>
-        </w:rPr>
-      </w:pPr>
-      <w:r>
-        <w:rPr>
-          <w:b w:val="0"/>
-          <w:lang w:val="ru-RU"/>
-        </w:rPr>
-        <w:tab/>
-        <w:t>2.2 Увольнение продавца</w:t>
-      </w:r>
-    </w:p>
-    <w:p>
-      <w:pPr>
-        <w:spacing w:after="0"/>
-        <w:ind w:firstLine="567"/>
-        <w:rPr>
-          <w:b w:val="0"/>
-          <w:lang w:val="ru-RU"/>
-        </w:rPr>
-      </w:pPr>
-    </w:p>
-    <w:p>
-      <w:pPr>
-        <w:spacing w:after="0"/>
         <w:rPr>
           <w:lang w:val="ru-RU"/>
         </w:rPr>
@@ -495,7 +144,7 @@
         <w:rPr>
           <w:sz w:val="28"/>
         </w:rPr>
-        <w:t>МАГАЗИН</w:t>
+        <w:t>МАГАЗИН, ПОКУПАТЕЛЬ, ПРОДАВЕЦ, МЕНЕДЖЕР</w:t>
       </w:r>
       <w:r>
         <w:rPr>
@@ -507,42 +156,6 @@
         <w:rPr>
           <w:sz w:val="28"/>
         </w:rPr>
-        <w:t>ПОКУПАТЕЛЬ</w:t>
-      </w:r>
-      <w:r>
-        <w:rPr>
-          <w:sz w:val="28"/>
-        </w:rPr>
-        <w:t xml:space="preserve">, </w:t>
-      </w:r>
-      <w:r>
-        <w:rPr>
-          <w:sz w:val="28"/>
-        </w:rPr>
-        <w:t>ПРОДАВЕЦ</w:t>
-      </w:r>
-      <w:r>
-        <w:rPr>
-          <w:sz w:val="28"/>
-        </w:rPr>
-        <w:t xml:space="preserve">, </w:t>
-      </w:r>
-      <w:r>
-        <w:rPr>
-          <w:sz w:val="28"/>
-        </w:rPr>
-        <w:t>МЕНЕДЖЕР</w:t>
-      </w:r>
-      <w:r>
-        <w:rPr>
-          <w:sz w:val="28"/>
-        </w:rPr>
-        <w:t xml:space="preserve">, </w:t>
-      </w:r>
-      <w:r>
-        <w:rPr>
-          <w:sz w:val="28"/>
-        </w:rPr>
         <w:t>СКЛАД</w:t>
       </w:r>
       <w:r>
@@ -555,6 +168,12 @@
         <w:rPr>
           <w:sz w:val="28"/>
         </w:rPr>
+        <w:t>, КОРЗИНА ТОВАРОВ</w:t>
+      </w:r>
+      <w:r>
+        <w:rPr>
+          <w:sz w:val="28"/>
+        </w:rPr>
         <w:t>.</w:t>
       </w:r>
     </w:p>
@@ -606,21 +225,7 @@
           <w:sz w:val="28"/>
           <w:szCs w:val="28"/>
         </w:rPr>
-        <w:t xml:space="preserve">1) </w:t>
-      </w:r>
-      <w:r>
-        <w:rPr>
-          <w:sz w:val="28"/>
-          <w:szCs w:val="28"/>
-        </w:rPr>
-        <w:t>МАГАЗИН</w:t>
-      </w:r>
-      <w:r>
-        <w:rPr>
-          <w:sz w:val="28"/>
-          <w:szCs w:val="28"/>
-        </w:rPr>
-        <w:t>:</w:t>
+        <w:t>1) МАГАЗИН:</w:t>
       </w:r>
     </w:p>
     <w:p>
@@ -641,14 +246,7 @@
           <w:sz w:val="28"/>
           <w:szCs w:val="28"/>
         </w:rPr>
-        <w:t xml:space="preserve">Код </w:t>
-      </w:r>
-      <w:r>
-        <w:rPr>
-          <w:sz w:val="28"/>
-          <w:szCs w:val="28"/>
-        </w:rPr>
-        <w:t>магазина</w:t>
+        <w:t>Код магазина</w:t>
       </w:r>
     </w:p>
     <w:p>
@@ -669,14 +267,7 @@
           <w:sz w:val="28"/>
           <w:szCs w:val="28"/>
         </w:rPr>
-        <w:t xml:space="preserve">Название </w:t>
-      </w:r>
-      <w:r>
-        <w:rPr>
-          <w:sz w:val="28"/>
-          <w:szCs w:val="28"/>
-        </w:rPr>
-        <w:t>магазина</w:t>
+        <w:t>Название магазина</w:t>
       </w:r>
     </w:p>
     <w:p>
@@ -715,21 +306,7 @@
           <w:sz w:val="28"/>
           <w:szCs w:val="28"/>
         </w:rPr>
-        <w:t xml:space="preserve">2) </w:t>
-      </w:r>
-      <w:r>
-        <w:rPr>
-          <w:sz w:val="28"/>
-          <w:szCs w:val="28"/>
-        </w:rPr>
-        <w:t>ПОКУПАТЕЛЬ</w:t>
-      </w:r>
-      <w:r>
-        <w:rPr>
-          <w:sz w:val="28"/>
-          <w:szCs w:val="28"/>
-        </w:rPr>
-        <w:t>:</w:t>
+        <w:t>2) ПОКУПАТЕЛЬ:</w:t>
       </w:r>
     </w:p>
     <w:p>
@@ -750,14 +327,7 @@
           <w:sz w:val="28"/>
           <w:szCs w:val="28"/>
         </w:rPr>
-        <w:t xml:space="preserve">Код </w:t>
-      </w:r>
-      <w:r>
-        <w:rPr>
-          <w:sz w:val="28"/>
-          <w:szCs w:val="28"/>
-        </w:rPr>
-        <w:t>покупателя</w:t>
+        <w:t>Код покупателя</w:t>
       </w:r>
     </w:p>
     <w:p>
@@ -799,7 +369,6 @@
           <w:sz w:val="28"/>
           <w:szCs w:val="28"/>
         </w:rPr>
-        <w:lastRenderedPageBreak/>
         <w:t>Корзина товаров</w:t>
       </w:r>
     </w:p>
@@ -817,21 +386,7 @@
           <w:sz w:val="28"/>
           <w:szCs w:val="28"/>
         </w:rPr>
-        <w:t xml:space="preserve">3) </w:t>
-      </w:r>
-      <w:r>
-        <w:rPr>
-          <w:sz w:val="28"/>
-          <w:szCs w:val="28"/>
-        </w:rPr>
-        <w:t>ПРОДАВЕЦ</w:t>
-      </w:r>
-      <w:r>
-        <w:rPr>
-          <w:sz w:val="28"/>
-          <w:szCs w:val="28"/>
-        </w:rPr>
-        <w:t>:</w:t>
+        <w:t>3) ПРОДАВЕЦ:</w:t>
       </w:r>
     </w:p>
     <w:p>
@@ -910,21 +465,7 @@
           <w:sz w:val="28"/>
           <w:szCs w:val="28"/>
         </w:rPr>
-        <w:t xml:space="preserve">4) </w:t>
-      </w:r>
-      <w:r>
-        <w:rPr>
-          <w:sz w:val="28"/>
-          <w:szCs w:val="28"/>
-        </w:rPr>
-        <w:t>МЕНЕДЖЕР</w:t>
-      </w:r>
-      <w:r>
-        <w:rPr>
-          <w:sz w:val="28"/>
-          <w:szCs w:val="28"/>
-        </w:rPr>
-        <w:t>:</w:t>
+        <w:t>4) МЕНЕДЖЕР:</w:t>
       </w:r>
     </w:p>
     <w:p>
@@ -945,14 +486,7 @@
           <w:sz w:val="28"/>
           <w:szCs w:val="28"/>
         </w:rPr>
-        <w:t xml:space="preserve">Код </w:t>
-      </w:r>
-      <w:r>
-        <w:rPr>
-          <w:sz w:val="28"/>
-          <w:szCs w:val="28"/>
-        </w:rPr>
-        <w:t>менеджера</w:t>
+        <w:t>Код менеджера</w:t>
       </w:r>
     </w:p>
     <w:p>
@@ -990,14 +524,7 @@
           <w:sz w:val="28"/>
           <w:szCs w:val="28"/>
         </w:rPr>
-        <w:t xml:space="preserve">5) </w:t>
-      </w:r>
-      <w:r>
-        <w:rPr>
-          <w:sz w:val="28"/>
-          <w:szCs w:val="28"/>
-        </w:rPr>
-        <w:t>СКЛАД:</w:t>
+        <w:t>5) СКЛАД:</w:t>
       </w:r>
     </w:p>
     <w:p>
@@ -1018,14 +545,7 @@
           <w:sz w:val="28"/>
           <w:szCs w:val="28"/>
         </w:rPr>
-        <w:t xml:space="preserve">Код </w:t>
-      </w:r>
-      <w:r>
-        <w:rPr>
-          <w:sz w:val="28"/>
-          <w:szCs w:val="28"/>
-        </w:rPr>
-        <w:t>склада</w:t>
+        <w:t>Код склада</w:t>
       </w:r>
     </w:p>
     <w:p>
@@ -1122,6 +642,65 @@
           <w:sz w:val="28"/>
           <w:szCs w:val="28"/>
         </w:rPr>
+        <w:t>7) КОРЗИНА ТОВАРОВ:</w:t>
+      </w:r>
+    </w:p>
+    <w:p>
+      <w:pPr>
+        <w:pStyle w:val="Par1"/>
+        <w:numPr>
+          <w:ilvl w:val="0"/>
+          <w:numId w:val="7"/>
+        </w:numPr>
+        <w:spacing w:line="240" w:lineRule="auto"/>
+        <w:rPr>
+          <w:sz w:val="28"/>
+          <w:szCs w:val="28"/>
+        </w:rPr>
+      </w:pPr>
+      <w:r>
+        <w:rPr>
+          <w:sz w:val="28"/>
+          <w:szCs w:val="28"/>
+        </w:rPr>
+        <w:t>Код корзины товаров</w:t>
+      </w:r>
+    </w:p>
+    <w:p>
+      <w:pPr>
+        <w:pStyle w:val="Par1"/>
+        <w:numPr>
+          <w:ilvl w:val="0"/>
+          <w:numId w:val="7"/>
+        </w:numPr>
+        <w:spacing w:line="240" w:lineRule="auto"/>
+        <w:rPr>
+          <w:sz w:val="28"/>
+          <w:szCs w:val="28"/>
+        </w:rPr>
+      </w:pPr>
+      <w:r>
+        <w:rPr>
+          <w:sz w:val="28"/>
+          <w:szCs w:val="28"/>
+        </w:rPr>
+        <w:t>Код товара</w:t>
+      </w:r>
+    </w:p>
+    <w:p>
+      <w:pPr>
+        <w:pStyle w:val="Par1"/>
+        <w:spacing w:line="240" w:lineRule="auto"/>
+        <w:rPr>
+          <w:sz w:val="28"/>
+          <w:szCs w:val="28"/>
+        </w:rPr>
+      </w:pPr>
+      <w:r>
+        <w:rPr>
+          <w:sz w:val="28"/>
+          <w:szCs w:val="28"/>
+        </w:rPr>
         <w:t xml:space="preserve">Определим </w:t>
       </w:r>
       <w:r>
@@ -1205,6 +784,7 @@
           <w:sz w:val="28"/>
           <w:szCs w:val="28"/>
         </w:rPr>
+        <w:lastRenderedPageBreak/>
         <w:t>3) Самолет пилотируется экипажем</w:t>
       </w:r>
     </w:p>
@@ -1420,7 +1000,8 @@
       <w:pPr>
         <w:pStyle w:val="Par1"/>
         <w:spacing w:line="240" w:lineRule="auto"/>
-        <w:ind w:left="851" w:hanging="284"/>
+        <w:ind w:firstLine="0"/>
+        <w:jc w:val="center"/>
         <w:rPr>
           <w:sz w:val="28"/>
           <w:szCs w:val="28"/>
@@ -1431,8 +1012,8 @@
           <w:noProof/>
         </w:rPr>
         <w:drawing>
-          <wp:inline distT="0" distB="0" distL="0" distR="0" wp14:anchorId="7EE0E830" wp14:editId="5A24A751">
-            <wp:extent cx="6152515" cy="2292350"/>
+          <wp:inline distT="0" distB="0" distL="0" distR="0" wp14:anchorId="6B6C041C" wp14:editId="249D2C67">
+            <wp:extent cx="6152515" cy="3698240"/>
             <wp:effectExtent l="0" t="0" r="635" b="0"/>
             <wp:docPr id="1" name="Рисунок 1"/>
             <wp:cNvGraphicFramePr>
@@ -1454,7 +1035,7 @@
                   <pic:spPr>
                     <a:xfrm>
                       <a:off x="0" y="0"/>
-                      <a:ext cx="6152515" cy="2292350"/>
+                      <a:ext cx="6152515" cy="3698240"/>
                     </a:xfrm>
                     <a:prstGeom prst="rect">
                       <a:avLst/>
@@ -1492,7 +1073,6 @@
           <w:sz w:val="28"/>
           <w:szCs w:val="28"/>
         </w:rPr>
-        <w:lastRenderedPageBreak/>
         <w:t>4. Представи</w:t>
       </w:r>
       <w:r>
@@ -1618,6 +1198,7 @@
                 <w:color w:val="000000"/>
                 <w:szCs w:val="24"/>
               </w:rPr>
+              <w:lastRenderedPageBreak/>
               <w:t>Код</w:t>
             </w:r>
             <w:proofErr w:type="spellEnd"/>
@@ -2403,13 +1984,61 @@
         <w:rPr>
           <w:sz w:val="28"/>
         </w:rPr>
-        <w:t xml:space="preserve">Название </w:t>
-      </w:r>
-      <w:r>
-        <w:rPr>
-          <w:sz w:val="28"/>
-        </w:rPr>
-        <w:t>магазина</w:t>
+        <w:t xml:space="preserve">Название магазина </w:t>
+      </w:r>
+      <w:r>
+        <w:rPr>
+          <w:sz w:val="28"/>
+        </w:rPr>
+        <w:t>принимает символьное значение, максимальная длина 20 символов.</w:t>
+      </w:r>
+    </w:p>
+    <w:p>
+      <w:pPr>
+        <w:pStyle w:val="Par1"/>
+        <w:spacing w:line="240" w:lineRule="auto"/>
+        <w:rPr>
+          <w:sz w:val="28"/>
+        </w:rPr>
+      </w:pPr>
+      <w:r>
+        <w:rPr>
+          <w:sz w:val="28"/>
+        </w:rPr>
+        <w:t xml:space="preserve">Код </w:t>
+      </w:r>
+      <w:r>
+        <w:rPr>
+          <w:sz w:val="28"/>
+        </w:rPr>
+        <w:t>рейса</w:t>
+      </w:r>
+      <w:r>
+        <w:rPr>
+          <w:sz w:val="28"/>
+        </w:rPr>
+        <w:t xml:space="preserve"> принимает значения из множества целых чисел, максимальная длина числа 4 знака.</w:t>
+      </w:r>
+    </w:p>
+    <w:p>
+      <w:pPr>
+        <w:pStyle w:val="Par1"/>
+        <w:spacing w:line="240" w:lineRule="auto"/>
+        <w:rPr>
+          <w:sz w:val="28"/>
+        </w:rPr>
+      </w:pPr>
+      <w:r>
+        <w:rPr>
+          <w:sz w:val="28"/>
+        </w:rPr>
+        <w:t>Дата</w:t>
+      </w:r>
+      <w:r>
+        <w:rPr>
+          <w:sz w:val="28"/>
+        </w:rPr>
+        <w:t xml:space="preserve"> и время</w:t>
       </w:r>
       <w:r>
         <w:rPr>
@@ -2421,6 +2050,154 @@
         <w:rPr>
           <w:sz w:val="28"/>
         </w:rPr>
+        <w:t>отправления</w:t>
+      </w:r>
+      <w:r>
+        <w:rPr>
+          <w:sz w:val="28"/>
+        </w:rPr>
+        <w:t xml:space="preserve"> принимает значение дата</w:t>
+      </w:r>
+      <w:r>
+        <w:rPr>
+          <w:sz w:val="28"/>
+        </w:rPr>
+        <w:t xml:space="preserve"> и время в формате 00.00.00 00:00.</w:t>
+      </w:r>
+    </w:p>
+    <w:p>
+      <w:pPr>
+        <w:pStyle w:val="Par1"/>
+        <w:spacing w:line="240" w:lineRule="auto"/>
+        <w:rPr>
+          <w:sz w:val="28"/>
+        </w:rPr>
+      </w:pPr>
+      <w:r>
+        <w:rPr>
+          <w:sz w:val="28"/>
+        </w:rPr>
+        <w:t>Дата</w:t>
+      </w:r>
+      <w:r>
+        <w:rPr>
+          <w:sz w:val="28"/>
+        </w:rPr>
+        <w:t xml:space="preserve"> и время</w:t>
+      </w:r>
+      <w:r>
+        <w:rPr>
+          <w:sz w:val="28"/>
+        </w:rPr>
+        <w:t xml:space="preserve"> </w:t>
+      </w:r>
+      <w:r>
+        <w:rPr>
+          <w:sz w:val="28"/>
+        </w:rPr>
+        <w:t xml:space="preserve">прибытия </w:t>
+      </w:r>
+      <w:r>
+        <w:rPr>
+          <w:sz w:val="28"/>
+        </w:rPr>
+        <w:t>принимает значение дата</w:t>
+      </w:r>
+      <w:r>
+        <w:rPr>
+          <w:sz w:val="28"/>
+        </w:rPr>
+        <w:t xml:space="preserve"> и время в формате 00.00.00 00:00.</w:t>
+      </w:r>
+    </w:p>
+    <w:p>
+      <w:pPr>
+        <w:pStyle w:val="Par1"/>
+        <w:spacing w:line="240" w:lineRule="auto"/>
+        <w:rPr>
+          <w:sz w:val="32"/>
+        </w:rPr>
+      </w:pPr>
+      <w:r>
+        <w:rPr>
+          <w:rFonts w:eastAsiaTheme="minorHAnsi"/>
+          <w:sz w:val="28"/>
+        </w:rPr>
+        <w:t xml:space="preserve">Статус рейса </w:t>
+      </w:r>
+      <w:r>
+        <w:rPr>
+          <w:rFonts w:eastAsiaTheme="minorHAnsi"/>
+          <w:sz w:val="28"/>
+        </w:rPr>
+        <w:t>принимает символьное</w:t>
+      </w:r>
+      <w:r>
+        <w:rPr>
+          <w:rFonts w:eastAsiaTheme="minorHAnsi"/>
+          <w:sz w:val="28"/>
+        </w:rPr>
+        <w:t xml:space="preserve"> значение, только из значений: </w:t>
+      </w:r>
+      <w:r>
+        <w:rPr>
+          <w:rFonts w:eastAsiaTheme="minorHAnsi"/>
+          <w:sz w:val="28"/>
+        </w:rPr>
+        <w:t>прибыл, формируется, в полете.</w:t>
+      </w:r>
+    </w:p>
+    <w:p>
+      <w:pPr>
+        <w:pStyle w:val="Par1"/>
+        <w:spacing w:line="240" w:lineRule="auto"/>
+        <w:rPr>
+          <w:sz w:val="28"/>
+        </w:rPr>
+      </w:pPr>
+      <w:r>
+        <w:rPr>
+          <w:sz w:val="28"/>
+        </w:rPr>
+        <w:t xml:space="preserve">Код </w:t>
+      </w:r>
+      <w:r>
+        <w:rPr>
+          <w:sz w:val="28"/>
+        </w:rPr>
+        <w:t xml:space="preserve">маршрута </w:t>
+      </w:r>
+      <w:r>
+        <w:rPr>
+          <w:sz w:val="28"/>
+        </w:rPr>
+        <w:t>принимает значения из множества целых чисел, ма</w:t>
+      </w:r>
+      <w:r>
+        <w:rPr>
+          <w:sz w:val="28"/>
+        </w:rPr>
+        <w:t>ксимальная длина числа 4 знака.</w:t>
+      </w:r>
+    </w:p>
+    <w:p>
+      <w:pPr>
+        <w:pStyle w:val="Par1"/>
+        <w:spacing w:line="240" w:lineRule="auto"/>
+        <w:rPr>
+          <w:sz w:val="28"/>
+        </w:rPr>
+      </w:pPr>
+      <w:r>
+        <w:rPr>
+          <w:sz w:val="28"/>
+        </w:rPr>
+        <w:t xml:space="preserve">Пункт отправления </w:t>
+      </w:r>
+      <w:r>
+        <w:rPr>
+          <w:sz w:val="28"/>
+        </w:rPr>
         <w:t>принимает символьное значение, максимальная длина 20 символов.</w:t>
       </w:r>
     </w:p>
@@ -2436,13 +2213,121 @@
         <w:rPr>
           <w:sz w:val="28"/>
         </w:rPr>
+        <w:t xml:space="preserve">Пункт назначения </w:t>
+      </w:r>
+      <w:r>
+        <w:rPr>
+          <w:sz w:val="28"/>
+        </w:rPr>
+        <w:t xml:space="preserve">принимает символьное значение, </w:t>
+      </w:r>
+      <w:r>
+        <w:rPr>
+          <w:sz w:val="28"/>
+        </w:rPr>
+        <w:t>максимальная длина 20 символов.</w:t>
+      </w:r>
+    </w:p>
+    <w:p>
+      <w:pPr>
+        <w:pStyle w:val="Par1"/>
+        <w:spacing w:line="240" w:lineRule="auto"/>
+        <w:rPr>
+          <w:sz w:val="28"/>
+        </w:rPr>
+      </w:pPr>
+      <w:r>
+        <w:rPr>
+          <w:sz w:val="28"/>
+        </w:rPr>
         <w:t xml:space="preserve">Код </w:t>
       </w:r>
       <w:r>
         <w:rPr>
           <w:sz w:val="28"/>
         </w:rPr>
-        <w:t>рейса</w:t>
+        <w:t>самолёта</w:t>
+      </w:r>
+      <w:r>
+        <w:rPr>
+          <w:sz w:val="28"/>
+        </w:rPr>
+        <w:t xml:space="preserve"> принимает значения из множества целых чисел, ма</w:t>
+      </w:r>
+      <w:r>
+        <w:rPr>
+          <w:sz w:val="28"/>
+        </w:rPr>
+        <w:t>ксимальная длина числа 4 знака.</w:t>
+      </w:r>
+    </w:p>
+    <w:p>
+      <w:pPr>
+        <w:pStyle w:val="Par1"/>
+        <w:spacing w:line="240" w:lineRule="auto"/>
+        <w:rPr>
+          <w:sz w:val="28"/>
+        </w:rPr>
+      </w:pPr>
+      <w:r>
+        <w:rPr>
+          <w:sz w:val="28"/>
+        </w:rPr>
+        <w:t xml:space="preserve">Модель самолёта </w:t>
+      </w:r>
+      <w:r>
+        <w:rPr>
+          <w:sz w:val="28"/>
+        </w:rPr>
+        <w:t>принимает символьное значение, максимальная длина 20 символов.</w:t>
+      </w:r>
+    </w:p>
+    <w:p>
+      <w:pPr>
+        <w:pStyle w:val="Par1"/>
+        <w:spacing w:line="240" w:lineRule="auto"/>
+        <w:rPr>
+          <w:sz w:val="28"/>
+        </w:rPr>
+      </w:pPr>
+      <w:r>
+        <w:rPr>
+          <w:sz w:val="28"/>
+        </w:rPr>
+        <w:t xml:space="preserve">Вместимость самолёта </w:t>
+      </w:r>
+      <w:r>
+        <w:rPr>
+          <w:sz w:val="28"/>
+        </w:rPr>
+        <w:t>принимает значения из множества целых чисел, ма</w:t>
+      </w:r>
+      <w:r>
+        <w:rPr>
+          <w:sz w:val="28"/>
+        </w:rPr>
+        <w:t>ксимальная длина числа 3 знака.</w:t>
+      </w:r>
+    </w:p>
+    <w:p>
+      <w:pPr>
+        <w:pStyle w:val="Par1"/>
+        <w:spacing w:line="240" w:lineRule="auto"/>
+        <w:rPr>
+          <w:sz w:val="28"/>
+        </w:rPr>
+      </w:pPr>
+      <w:r>
+        <w:rPr>
+          <w:sz w:val="28"/>
+        </w:rPr>
+        <w:t xml:space="preserve">Код </w:t>
+      </w:r>
+      <w:r>
+        <w:rPr>
+          <w:sz w:val="28"/>
+        </w:rPr>
+        <w:t>экипажа</w:t>
       </w:r>
       <w:r>
         <w:rPr>
@@ -2456,96 +2341,6 @@
         <w:pStyle w:val="Par1"/>
         <w:spacing w:line="240" w:lineRule="auto"/>
         <w:rPr>
-          <w:sz w:val="28"/>
-        </w:rPr>
-      </w:pPr>
-      <w:r>
-        <w:rPr>
-          <w:sz w:val="28"/>
-        </w:rPr>
-        <w:t>Дата</w:t>
-      </w:r>
-      <w:r>
-        <w:rPr>
-          <w:sz w:val="28"/>
-        </w:rPr>
-        <w:t xml:space="preserve"> и время</w:t>
-      </w:r>
-      <w:r>
-        <w:rPr>
-          <w:sz w:val="28"/>
-        </w:rPr>
-        <w:t xml:space="preserve"> </w:t>
-      </w:r>
-      <w:r>
-        <w:rPr>
-          <w:sz w:val="28"/>
-        </w:rPr>
-        <w:t>отправления</w:t>
-      </w:r>
-      <w:r>
-        <w:rPr>
-          <w:sz w:val="28"/>
-        </w:rPr>
-        <w:t xml:space="preserve"> принимает значение дата</w:t>
-      </w:r>
-      <w:r>
-        <w:rPr>
-          <w:sz w:val="28"/>
-        </w:rPr>
-        <w:t xml:space="preserve"> и время в формате 00.00.00 00:00.</w:t>
-      </w:r>
-    </w:p>
-    <w:p>
-      <w:pPr>
-        <w:pStyle w:val="Par1"/>
-        <w:spacing w:line="240" w:lineRule="auto"/>
-        <w:rPr>
-          <w:sz w:val="28"/>
-        </w:rPr>
-      </w:pPr>
-      <w:r>
-        <w:rPr>
-          <w:sz w:val="28"/>
-        </w:rPr>
-        <w:t>Дата</w:t>
-      </w:r>
-      <w:r>
-        <w:rPr>
-          <w:sz w:val="28"/>
-        </w:rPr>
-        <w:t xml:space="preserve"> и время</w:t>
-      </w:r>
-      <w:r>
-        <w:rPr>
-          <w:sz w:val="28"/>
-        </w:rPr>
-        <w:t xml:space="preserve"> </w:t>
-      </w:r>
-      <w:r>
-        <w:rPr>
-          <w:sz w:val="28"/>
-        </w:rPr>
-        <w:t xml:space="preserve">прибытия </w:t>
-      </w:r>
-      <w:r>
-        <w:rPr>
-          <w:sz w:val="28"/>
-        </w:rPr>
-        <w:t>принимает значение дата</w:t>
-      </w:r>
-      <w:r>
-        <w:rPr>
-          <w:sz w:val="28"/>
-        </w:rPr>
-        <w:t xml:space="preserve"> и время в формате 00.00.00 00:00.</w:t>
-      </w:r>
-    </w:p>
-    <w:p>
-      <w:pPr>
-        <w:pStyle w:val="Par1"/>
-        <w:spacing w:line="240" w:lineRule="auto"/>
-        <w:rPr>
           <w:sz w:val="32"/>
         </w:rPr>
       </w:pPr>
@@ -2554,240 +2349,14 @@
           <w:rFonts w:eastAsiaTheme="minorHAnsi"/>
           <w:sz w:val="28"/>
         </w:rPr>
-        <w:t xml:space="preserve">Статус рейса </w:t>
+        <w:lastRenderedPageBreak/>
+        <w:t xml:space="preserve">Стаж экипажа </w:t>
       </w:r>
       <w:r>
         <w:rPr>
           <w:rFonts w:eastAsiaTheme="minorHAnsi"/>
           <w:sz w:val="28"/>
         </w:rPr>
-        <w:t>принимает символьное</w:t>
-      </w:r>
-      <w:r>
-        <w:rPr>
-          <w:rFonts w:eastAsiaTheme="minorHAnsi"/>
-          <w:sz w:val="28"/>
-        </w:rPr>
-        <w:t xml:space="preserve"> значение, только из значений: </w:t>
-      </w:r>
-      <w:r>
-        <w:rPr>
-          <w:rFonts w:eastAsiaTheme="minorHAnsi"/>
-          <w:sz w:val="28"/>
-        </w:rPr>
-        <w:t>прибыл, формируется, в полете.</w:t>
-      </w:r>
-    </w:p>
-    <w:p>
-      <w:pPr>
-        <w:pStyle w:val="Par1"/>
-        <w:spacing w:line="240" w:lineRule="auto"/>
-        <w:rPr>
-          <w:sz w:val="28"/>
-        </w:rPr>
-      </w:pPr>
-      <w:r>
-        <w:rPr>
-          <w:sz w:val="28"/>
-        </w:rPr>
-        <w:t xml:space="preserve">Код </w:t>
-      </w:r>
-      <w:r>
-        <w:rPr>
-          <w:sz w:val="28"/>
-        </w:rPr>
-        <w:t xml:space="preserve">маршрута </w:t>
-      </w:r>
-      <w:r>
-        <w:rPr>
-          <w:sz w:val="28"/>
-        </w:rPr>
-        <w:t>принимает значения из множества целых чисел, ма</w:t>
-      </w:r>
-      <w:r>
-        <w:rPr>
-          <w:sz w:val="28"/>
-        </w:rPr>
-        <w:t>ксимальная длина числа 4 знака.</w:t>
-      </w:r>
-    </w:p>
-    <w:p>
-      <w:pPr>
-        <w:pStyle w:val="Par1"/>
-        <w:spacing w:line="240" w:lineRule="auto"/>
-        <w:rPr>
-          <w:sz w:val="28"/>
-        </w:rPr>
-      </w:pPr>
-      <w:r>
-        <w:rPr>
-          <w:sz w:val="28"/>
-        </w:rPr>
-        <w:t xml:space="preserve">Пункт отправления </w:t>
-      </w:r>
-      <w:r>
-        <w:rPr>
-          <w:sz w:val="28"/>
-        </w:rPr>
-        <w:t>принимает символьное значение, максимальная длина 20 символов.</w:t>
-      </w:r>
-    </w:p>
-    <w:p>
-      <w:pPr>
-        <w:pStyle w:val="Par1"/>
-        <w:spacing w:line="240" w:lineRule="auto"/>
-        <w:rPr>
-          <w:sz w:val="28"/>
-        </w:rPr>
-      </w:pPr>
-      <w:r>
-        <w:rPr>
-          <w:sz w:val="28"/>
-        </w:rPr>
-        <w:t xml:space="preserve">Пункт назначения </w:t>
-      </w:r>
-      <w:r>
-        <w:rPr>
-          <w:sz w:val="28"/>
-        </w:rPr>
-        <w:t xml:space="preserve">принимает символьное значение, </w:t>
-      </w:r>
-      <w:r>
-        <w:rPr>
-          <w:sz w:val="28"/>
-        </w:rPr>
-        <w:t>максимальная длина 20 символов.</w:t>
-      </w:r>
-    </w:p>
-    <w:p>
-      <w:pPr>
-        <w:pStyle w:val="Par1"/>
-        <w:spacing w:line="240" w:lineRule="auto"/>
-        <w:rPr>
-          <w:sz w:val="28"/>
-        </w:rPr>
-      </w:pPr>
-      <w:r>
-        <w:rPr>
-          <w:sz w:val="28"/>
-        </w:rPr>
-        <w:t xml:space="preserve">Код </w:t>
-      </w:r>
-      <w:r>
-        <w:rPr>
-          <w:sz w:val="28"/>
-        </w:rPr>
-        <w:t>самолёта</w:t>
-      </w:r>
-      <w:r>
-        <w:rPr>
-          <w:sz w:val="28"/>
-        </w:rPr>
-        <w:t xml:space="preserve"> принимает значения из множества целых чисел, ма</w:t>
-      </w:r>
-      <w:r>
-        <w:rPr>
-          <w:sz w:val="28"/>
-        </w:rPr>
-        <w:t>ксимальная длина числа 4 знака.</w:t>
-      </w:r>
-    </w:p>
-    <w:p>
-      <w:pPr>
-        <w:pStyle w:val="Par1"/>
-        <w:spacing w:line="240" w:lineRule="auto"/>
-        <w:rPr>
-          <w:sz w:val="28"/>
-        </w:rPr>
-      </w:pPr>
-      <w:r>
-        <w:rPr>
-          <w:sz w:val="28"/>
-        </w:rPr>
-        <w:t xml:space="preserve">Модель самолёта </w:t>
-      </w:r>
-      <w:r>
-        <w:rPr>
-          <w:sz w:val="28"/>
-        </w:rPr>
-        <w:t>принимает символьное значение, максимальная длина 20 символов.</w:t>
-      </w:r>
-    </w:p>
-    <w:p>
-      <w:pPr>
-        <w:pStyle w:val="Par1"/>
-        <w:spacing w:line="240" w:lineRule="auto"/>
-        <w:rPr>
-          <w:sz w:val="28"/>
-        </w:rPr>
-      </w:pPr>
-      <w:r>
-        <w:rPr>
-          <w:sz w:val="28"/>
-        </w:rPr>
-        <w:lastRenderedPageBreak/>
-        <w:t xml:space="preserve">Вместимость самолёта </w:t>
-      </w:r>
-      <w:r>
-        <w:rPr>
-          <w:sz w:val="28"/>
-        </w:rPr>
-        <w:t>принимает значения из множества целых чисел, ма</w:t>
-      </w:r>
-      <w:r>
-        <w:rPr>
-          <w:sz w:val="28"/>
-        </w:rPr>
-        <w:t>ксимальная длина числа 3 знака.</w:t>
-      </w:r>
-    </w:p>
-    <w:p>
-      <w:pPr>
-        <w:pStyle w:val="Par1"/>
-        <w:spacing w:line="240" w:lineRule="auto"/>
-        <w:rPr>
-          <w:sz w:val="28"/>
-        </w:rPr>
-      </w:pPr>
-      <w:r>
-        <w:rPr>
-          <w:sz w:val="28"/>
-        </w:rPr>
-        <w:t xml:space="preserve">Код </w:t>
-      </w:r>
-      <w:r>
-        <w:rPr>
-          <w:sz w:val="28"/>
-        </w:rPr>
-        <w:t>экипажа</w:t>
-      </w:r>
-      <w:r>
-        <w:rPr>
-          <w:sz w:val="28"/>
-        </w:rPr>
-        <w:t xml:space="preserve"> принимает значения из множества целых чисел, максимальная длина числа 4 знака.</w:t>
-      </w:r>
-    </w:p>
-    <w:p>
-      <w:pPr>
-        <w:pStyle w:val="Par1"/>
-        <w:spacing w:line="240" w:lineRule="auto"/>
-        <w:rPr>
-          <w:sz w:val="32"/>
-        </w:rPr>
-      </w:pPr>
-      <w:r>
-        <w:rPr>
-          <w:rFonts w:eastAsiaTheme="minorHAnsi"/>
-          <w:sz w:val="28"/>
-        </w:rPr>
-        <w:t xml:space="preserve">Стаж экипажа </w:t>
-      </w:r>
-      <w:r>
-        <w:rPr>
-          <w:rFonts w:eastAsiaTheme="minorHAnsi"/>
-          <w:sz w:val="28"/>
-        </w:rPr>
         <w:t>принимает значения из множества целых чисел, максимальная длина числа 2 знака.</w:t>
       </w:r>
     </w:p>
@@ -2857,21 +2426,7 @@
           <w:sz w:val="28"/>
           <w:szCs w:val="28"/>
         </w:rPr>
-        <w:t xml:space="preserve">Внешними ключами данного отношения являются совокупность атрибутов код </w:t>
-      </w:r>
-      <w:r>
-        <w:rPr>
-          <w:sz w:val="28"/>
-          <w:szCs w:val="28"/>
-        </w:rPr>
-        <w:t>магазина</w:t>
-      </w:r>
-      <w:r>
-        <w:rPr>
-          <w:sz w:val="28"/>
-          <w:szCs w:val="28"/>
-        </w:rPr>
-        <w:t>, код рейса, код маршрута, код самолёта, код экипажа</w:t>
+        <w:t>Внешними ключами данного отношения являются совокупность атрибутов код магазина, код рейса, код маршрута, код самолёта, код экипажа</w:t>
       </w:r>
     </w:p>
     <w:p>
@@ -2907,6 +2462,383 @@
         </w:rPr>
         <w:t>можные значения полей таблицы).</w:t>
       </w:r>
+    </w:p>
+    <w:p>
+      <w:pPr>
+        <w:pStyle w:val="Par1"/>
+        <w:spacing w:line="240" w:lineRule="auto"/>
+        <w:rPr>
+          <w:sz w:val="28"/>
+          <w:szCs w:val="28"/>
+        </w:rPr>
+      </w:pPr>
+    </w:p>
+    <w:p>
+      <w:pPr>
+        <w:spacing w:after="0"/>
+        <w:ind w:firstLine="567"/>
+        <w:rPr>
+          <w:b w:val="0"/>
+          <w:lang w:val="ru-RU"/>
+        </w:rPr>
+      </w:pPr>
+      <w:r>
+        <w:rPr>
+          <w:b w:val="0"/>
+          <w:lang w:val="ru-RU"/>
+        </w:rPr>
+        <w:t>Товар</w:t>
+      </w:r>
+    </w:p>
+    <w:p>
+      <w:pPr>
+        <w:spacing w:after="0"/>
+        <w:ind w:firstLine="567"/>
+        <w:rPr>
+          <w:lang w:val="ru-RU"/>
+        </w:rPr>
+      </w:pPr>
+    </w:p>
+    <w:p>
+      <w:pPr>
+        <w:spacing w:after="0"/>
+        <w:ind w:firstLine="567"/>
+        <w:rPr>
+          <w:b w:val="0"/>
+          <w:lang w:val="ru-RU"/>
+        </w:rPr>
+      </w:pPr>
+      <w:r>
+        <w:rPr>
+          <w:b w:val="0"/>
+          <w:lang w:val="ru-RU"/>
+        </w:rPr>
+        <w:t>Функции магазина:</w:t>
+      </w:r>
+    </w:p>
+    <w:p>
+      <w:pPr>
+        <w:spacing w:after="0"/>
+        <w:ind w:firstLine="567"/>
+        <w:rPr>
+          <w:b w:val="0"/>
+          <w:lang w:val="ru-RU"/>
+        </w:rPr>
+      </w:pPr>
+      <w:r>
+        <w:rPr>
+          <w:b w:val="0"/>
+          <w:lang w:val="ru-RU"/>
+        </w:rPr>
+        <w:t>1) Вывод товаров в наличии</w:t>
+      </w:r>
+    </w:p>
+    <w:p>
+      <w:pPr>
+        <w:spacing w:after="0"/>
+        <w:ind w:firstLine="567"/>
+        <w:rPr>
+          <w:lang w:val="ru-RU"/>
+        </w:rPr>
+      </w:pPr>
+    </w:p>
+    <w:p>
+      <w:pPr>
+        <w:spacing w:after="0"/>
+        <w:ind w:firstLine="567"/>
+        <w:rPr>
+          <w:b w:val="0"/>
+          <w:lang w:val="ru-RU"/>
+        </w:rPr>
+      </w:pPr>
+      <w:r>
+        <w:rPr>
+          <w:b w:val="0"/>
+          <w:lang w:val="ru-RU"/>
+        </w:rPr>
+        <w:t>Действия покупателя:</w:t>
+      </w:r>
+    </w:p>
+    <w:p>
+      <w:pPr>
+        <w:spacing w:after="0"/>
+        <w:ind w:firstLine="567"/>
+        <w:rPr>
+          <w:b w:val="0"/>
+          <w:lang w:val="ru-RU"/>
+        </w:rPr>
+      </w:pPr>
+      <w:r>
+        <w:rPr>
+          <w:b w:val="0"/>
+          <w:lang w:val="ru-RU"/>
+        </w:rPr>
+        <w:t>1) Регистрация</w:t>
+      </w:r>
+    </w:p>
+    <w:p>
+      <w:pPr>
+        <w:spacing w:after="0"/>
+        <w:ind w:firstLine="567"/>
+        <w:rPr>
+          <w:b w:val="0"/>
+          <w:lang w:val="ru-RU"/>
+        </w:rPr>
+      </w:pPr>
+      <w:r>
+        <w:rPr>
+          <w:b w:val="0"/>
+          <w:lang w:val="ru-RU"/>
+        </w:rPr>
+        <w:t>2) Авторизация</w:t>
+      </w:r>
+    </w:p>
+    <w:p>
+      <w:pPr>
+        <w:spacing w:after="0"/>
+        <w:ind w:firstLine="567"/>
+        <w:rPr>
+          <w:b w:val="0"/>
+          <w:lang w:val="ru-RU"/>
+        </w:rPr>
+      </w:pPr>
+      <w:r>
+        <w:rPr>
+          <w:b w:val="0"/>
+          <w:lang w:val="ru-RU"/>
+        </w:rPr>
+        <w:t>3) Заказ товара</w:t>
+      </w:r>
+    </w:p>
+    <w:p>
+      <w:pPr>
+        <w:spacing w:after="0"/>
+        <w:ind w:firstLine="567"/>
+        <w:rPr>
+          <w:b w:val="0"/>
+          <w:lang w:val="ru-RU"/>
+        </w:rPr>
+      </w:pPr>
+      <w:r>
+        <w:rPr>
+          <w:b w:val="0"/>
+          <w:lang w:val="ru-RU"/>
+        </w:rPr>
+        <w:t xml:space="preserve">4) </w:t>
+      </w:r>
+    </w:p>
+    <w:p>
+      <w:pPr>
+        <w:spacing w:after="0"/>
+        <w:ind w:firstLine="567"/>
+        <w:rPr>
+          <w:b w:val="0"/>
+          <w:lang w:val="ru-RU"/>
+        </w:rPr>
+      </w:pPr>
+    </w:p>
+    <w:p>
+      <w:pPr>
+        <w:spacing w:after="0"/>
+        <w:ind w:firstLine="567"/>
+        <w:rPr>
+          <w:b w:val="0"/>
+          <w:lang w:val="ru-RU"/>
+        </w:rPr>
+      </w:pPr>
+      <w:r>
+        <w:rPr>
+          <w:b w:val="0"/>
+          <w:lang w:val="ru-RU"/>
+        </w:rPr>
+        <w:t>Действия продавца:</w:t>
+      </w:r>
+    </w:p>
+    <w:p>
+      <w:pPr>
+        <w:spacing w:after="0"/>
+        <w:ind w:firstLine="567"/>
+        <w:rPr>
+          <w:b w:val="0"/>
+          <w:lang w:val="ru-RU"/>
+        </w:rPr>
+      </w:pPr>
+      <w:r>
+        <w:rPr>
+          <w:b w:val="0"/>
+          <w:lang w:val="ru-RU"/>
+        </w:rPr>
+        <w:t>1) Оформление заказа</w:t>
+      </w:r>
+    </w:p>
+    <w:p>
+      <w:pPr>
+        <w:spacing w:after="0"/>
+        <w:ind w:firstLine="567"/>
+        <w:rPr>
+          <w:b w:val="0"/>
+          <w:lang w:val="ru-RU"/>
+        </w:rPr>
+      </w:pPr>
+      <w:r>
+        <w:rPr>
+          <w:b w:val="0"/>
+          <w:lang w:val="ru-RU"/>
+        </w:rPr>
+        <w:t>2) Отправка данных на склад</w:t>
+      </w:r>
+    </w:p>
+    <w:p>
+      <w:pPr>
+        <w:spacing w:after="0"/>
+        <w:ind w:firstLine="567"/>
+        <w:rPr>
+          <w:b w:val="0"/>
+          <w:lang w:val="ru-RU"/>
+        </w:rPr>
+      </w:pPr>
+    </w:p>
+    <w:p>
+      <w:pPr>
+        <w:spacing w:after="0"/>
+        <w:ind w:firstLine="567"/>
+        <w:rPr>
+          <w:b w:val="0"/>
+          <w:lang w:val="ru-RU"/>
+        </w:rPr>
+      </w:pPr>
+      <w:r>
+        <w:rPr>
+          <w:b w:val="0"/>
+          <w:lang w:val="ru-RU"/>
+        </w:rPr>
+        <w:t>Действия менеджера</w:t>
+      </w:r>
+    </w:p>
+    <w:p>
+      <w:pPr>
+        <w:spacing w:after="0"/>
+        <w:ind w:firstLine="567"/>
+        <w:rPr>
+          <w:b w:val="0"/>
+          <w:lang w:val="ru-RU"/>
+        </w:rPr>
+      </w:pPr>
+      <w:r>
+        <w:rPr>
+          <w:b w:val="0"/>
+          <w:lang w:val="ru-RU"/>
+        </w:rPr>
+        <w:t>1) Управление покупателями</w:t>
+      </w:r>
+    </w:p>
+    <w:p>
+      <w:pPr>
+        <w:spacing w:after="0"/>
+        <w:ind w:firstLine="567"/>
+        <w:rPr>
+          <w:b w:val="0"/>
+          <w:lang w:val="ru-RU"/>
+        </w:rPr>
+      </w:pPr>
+      <w:r>
+        <w:rPr>
+          <w:b w:val="0"/>
+          <w:lang w:val="ru-RU"/>
+        </w:rPr>
+        <w:tab/>
+        <w:t xml:space="preserve">1.1 </w:t>
+      </w:r>
+      <w:proofErr w:type="spellStart"/>
+      <w:r>
+        <w:rPr>
+          <w:b w:val="0"/>
+          <w:lang w:val="ru-RU"/>
+        </w:rPr>
+        <w:t>Бан</w:t>
+      </w:r>
+      <w:proofErr w:type="spellEnd"/>
+    </w:p>
+    <w:p>
+      <w:pPr>
+        <w:spacing w:after="0"/>
+        <w:ind w:firstLine="567"/>
+        <w:rPr>
+          <w:b w:val="0"/>
+          <w:lang w:val="ru-RU"/>
+        </w:rPr>
+      </w:pPr>
+      <w:r>
+        <w:rPr>
+          <w:b w:val="0"/>
+          <w:lang w:val="ru-RU"/>
+        </w:rPr>
+        <w:tab/>
+        <w:t xml:space="preserve">1.2 </w:t>
+      </w:r>
+    </w:p>
+    <w:p>
+      <w:pPr>
+        <w:spacing w:after="0"/>
+        <w:ind w:firstLine="567"/>
+        <w:rPr>
+          <w:b w:val="0"/>
+          <w:lang w:val="ru-RU"/>
+        </w:rPr>
+      </w:pPr>
+      <w:r>
+        <w:rPr>
+          <w:b w:val="0"/>
+          <w:lang w:val="ru-RU"/>
+        </w:rPr>
+        <w:t>2) Управление продавцами:</w:t>
+      </w:r>
+    </w:p>
+    <w:p>
+      <w:pPr>
+        <w:spacing w:after="0"/>
+        <w:ind w:firstLine="567"/>
+        <w:rPr>
+          <w:b w:val="0"/>
+          <w:lang w:val="ru-RU"/>
+        </w:rPr>
+      </w:pPr>
+      <w:r>
+        <w:rPr>
+          <w:b w:val="0"/>
+          <w:lang w:val="ru-RU"/>
+        </w:rPr>
+        <w:tab/>
+        <w:t>2.1 Создание нового продавца</w:t>
+      </w:r>
+    </w:p>
+    <w:p>
+      <w:pPr>
+        <w:spacing w:after="0"/>
+        <w:ind w:firstLine="567"/>
+        <w:rPr>
+          <w:b w:val="0"/>
+          <w:lang w:val="ru-RU"/>
+        </w:rPr>
+      </w:pPr>
+      <w:r>
+        <w:rPr>
+          <w:b w:val="0"/>
+          <w:lang w:val="ru-RU"/>
+        </w:rPr>
+        <w:tab/>
+        <w:t>2.2 Увольнение продавца</w:t>
+      </w:r>
+    </w:p>
+    <w:p>
+      <w:pPr>
+        <w:pStyle w:val="Par1"/>
+        <w:spacing w:line="240" w:lineRule="auto"/>
+        <w:rPr>
+          <w:sz w:val="28"/>
+          <w:szCs w:val="28"/>
+        </w:rPr>
+      </w:pPr>
     </w:p>
     <w:p>
       <w:pPr>
@@ -2997,6 +2929,7 @@
           <w:szCs w:val="24"/>
           <w:lang w:val="ru-RU"/>
         </w:rPr>
+        <w:lastRenderedPageBreak/>
         <w:t>Код маршрута функционально зависим от Код рейса, Пункт отправления, Пункт назначения.</w:t>
       </w:r>
     </w:p>
@@ -3164,7 +3097,17 @@
           <w:szCs w:val="24"/>
           <w:lang w:val="ru-RU"/>
         </w:rPr>
-        <w:t>После того как мы привели модель к первой нормальной форме, проверим соответствие на вторую нормальную форму. Т.к. модель удовлетворяет 1НФ и все атрибуты связаны полной функциональной зависимостью со своим первичным ключом, то модель уже приведена к 2НФ.</w:t>
+        <w:t>После того как мы прив</w:t>
+      </w:r>
+      <w:bookmarkStart w:id="0" w:name="_GoBack"/>
+      <w:bookmarkEnd w:id="0"/>
+      <w:r>
+        <w:rPr>
+          <w:b w:val="0"/>
+          <w:szCs w:val="24"/>
+          <w:lang w:val="ru-RU"/>
+        </w:rPr>
+        <w:t>ели модель к первой нормальной форме, проверим соответствие на вторую нормальную форму. Т.к. модель удовлетворяет 1НФ и все атрибуты связаны полной функциональной зависимостью со своим первичным ключом, то модель уже приведена к 2НФ.</w:t>
       </w:r>
     </w:p>
     <w:p>
@@ -3278,12 +3221,11 @@
         <w:rPr>
           <w:noProof/>
         </w:rPr>
-        <w:lastRenderedPageBreak/>
         <w:drawing>
-          <wp:inline distT="0" distB="0" distL="0" distR="0" wp14:anchorId="4332635B" wp14:editId="0ED43369">
-            <wp:extent cx="6152515" cy="2292350"/>
+          <wp:inline distT="0" distB="0" distL="0" distR="0" wp14:anchorId="1EDB1CD2" wp14:editId="7F3962A1">
+            <wp:extent cx="6152515" cy="3698240"/>
             <wp:effectExtent l="0" t="0" r="635" b="0"/>
-            <wp:docPr id="3" name="Рисунок 3"/>
+            <wp:docPr id="2" name="Рисунок 2"/>
             <wp:cNvGraphicFramePr>
               <a:graphicFrameLocks xmlns:a="http://schemas.openxmlformats.org/drawingml/2006/main" noChangeAspect="1"/>
             </wp:cNvGraphicFramePr>
@@ -3303,7 +3245,7 @@
                   <pic:spPr>
                     <a:xfrm>
                       <a:off x="0" y="0"/>
-                      <a:ext cx="6152515" cy="2292350"/>
+                      <a:ext cx="6152515" cy="3698240"/>
                     </a:xfrm>
                     <a:prstGeom prst="rect">
                       <a:avLst/>
@@ -3356,8 +3298,6 @@
           <w:lang w:val="ru-RU"/>
         </w:rPr>
       </w:pPr>
-      <w:bookmarkStart w:id="0" w:name="_GoBack"/>
-      <w:bookmarkEnd w:id="0"/>
     </w:p>
     <w:sectPr>
       <w:pgSz w:w="12240" w:h="15840"/>
@@ -3372,6 +3312,119 @@
 <file path=word/numbering.xml><?xml version="1.0" encoding="utf-8"?>
 <w:numbering xmlns:wpc="http://schemas.microsoft.com/office/word/2010/wordprocessingCanvas" xmlns:cx="http://schemas.microsoft.com/office/drawing/2014/chartex" xmlns:cx1="http://schemas.microsoft.com/office/drawing/2015/9/8/chartex" xmlns:mc="http://schemas.openxmlformats.org/markup-compatibility/2006" xmlns:o="urn:schemas-microsoft-com:office:office" xmlns:r="http://schemas.openxmlformats.org/officeDocument/2006/relationships" xmlns:m="http://schemas.openxmlformats.org/officeDocument/2006/math" xmlns:v="urn:schemas-microsoft-com:vml" xmlns:wp14="http://schemas.microsoft.com/office/word/2010/wordprocessingDrawing" xmlns:wp="http://schemas.openxmlformats.org/drawingml/2006/wordprocessingDrawing" xmlns:w10="urn:schemas-microsoft-com:office:word" xmlns:w="http://schemas.openxmlformats.org/wordprocessingml/2006/main" xmlns:w14="http://schemas.microsoft.com/office/word/2010/wordml" xmlns:w15="http://schemas.microsoft.com/office/word/2012/wordml" xmlns:w16se="http://schemas.microsoft.com/office/word/2015/wordml/symex" xmlns:wpg="http://schemas.microsoft.com/office/word/2010/wordprocessingGroup" xmlns:wpi="http://schemas.microsoft.com/office/word/2010/wordprocessingInk" xmlns:wne="http://schemas.microsoft.com/office/word/2006/wordml" xmlns:wps="http://schemas.microsoft.com/office/word/2010/wordprocessingShape" mc:Ignorable="w14 w15 w16se wp14">
   <w:abstractNum w:abstractNumId="0" w15:restartNumberingAfterBreak="0">
+    <w:nsid w:val="2A75185A"/>
+    <w:multiLevelType w:val="hybridMultilevel"/>
+    <w:tmpl w:val="D5C6CD02"/>
+    <w:lvl w:ilvl="0" w:tplc="04090001">
+      <w:start w:val="1"/>
+      <w:numFmt w:val="bullet"/>
+      <w:lvlText w:val=""/>
+      <w:lvlJc w:val="left"/>
+      <w:pPr>
+        <w:ind w:left="1287" w:hanging="360"/>
+      </w:pPr>
+      <w:rPr>
+        <w:rFonts w:ascii="Symbol" w:hAnsi="Symbol" w:hint="default"/>
+      </w:rPr>
+    </w:lvl>
+    <w:lvl w:ilvl="1" w:tplc="04090003" w:tentative="1">
+      <w:start w:val="1"/>
+      <w:numFmt w:val="bullet"/>
+      <w:lvlText w:val="o"/>
+      <w:lvlJc w:val="left"/>
+      <w:pPr>
+        <w:ind w:left="2007" w:hanging="360"/>
+      </w:pPr>
+      <w:rPr>
+        <w:rFonts w:ascii="Courier New" w:hAnsi="Courier New" w:cs="Courier New" w:hint="default"/>
+      </w:rPr>
+    </w:lvl>
+    <w:lvl w:ilvl="2" w:tplc="04090005" w:tentative="1">
+      <w:start w:val="1"/>
+      <w:numFmt w:val="bullet"/>
+      <w:lvlText w:val=""/>
+      <w:lvlJc w:val="left"/>
+      <w:pPr>
+        <w:ind w:left="2727" w:hanging="360"/>
+      </w:pPr>
+      <w:rPr>
+        <w:rFonts w:ascii="Wingdings" w:hAnsi="Wingdings" w:hint="default"/>
+      </w:rPr>
+    </w:lvl>
+    <w:lvl w:ilvl="3" w:tplc="04090001" w:tentative="1">
+      <w:start w:val="1"/>
+      <w:numFmt w:val="bullet"/>
+      <w:lvlText w:val=""/>
+      <w:lvlJc w:val="left"/>
+      <w:pPr>
+        <w:ind w:left="3447" w:hanging="360"/>
+      </w:pPr>
+      <w:rPr>
+        <w:rFonts w:ascii="Symbol" w:hAnsi="Symbol" w:hint="default"/>
+      </w:rPr>
+    </w:lvl>
+    <w:lvl w:ilvl="4" w:tplc="04090003" w:tentative="1">
+      <w:start w:val="1"/>
+      <w:numFmt w:val="bullet"/>
+      <w:lvlText w:val="o"/>
+      <w:lvlJc w:val="left"/>
+      <w:pPr>
+        <w:ind w:left="4167" w:hanging="360"/>
+      </w:pPr>
+      <w:rPr>
+        <w:rFonts w:ascii="Courier New" w:hAnsi="Courier New" w:cs="Courier New" w:hint="default"/>
+      </w:rPr>
+    </w:lvl>
+    <w:lvl w:ilvl="5" w:tplc="04090005" w:tentative="1">
+      <w:start w:val="1"/>
+      <w:numFmt w:val="bullet"/>
+      <w:lvlText w:val=""/>
+      <w:lvlJc w:val="left"/>
+      <w:pPr>
+        <w:ind w:left="4887" w:hanging="360"/>
+      </w:pPr>
+      <w:rPr>
+        <w:rFonts w:ascii="Wingdings" w:hAnsi="Wingdings" w:hint="default"/>
+      </w:rPr>
+    </w:lvl>
+    <w:lvl w:ilvl="6" w:tplc="04090001" w:tentative="1">
+      <w:start w:val="1"/>
+      <w:numFmt w:val="bullet"/>
+      <w:lvlText w:val=""/>
+      <w:lvlJc w:val="left"/>
+      <w:pPr>
+        <w:ind w:left="5607" w:hanging="360"/>
+      </w:pPr>
+      <w:rPr>
+        <w:rFonts w:ascii="Symbol" w:hAnsi="Symbol" w:hint="default"/>
+      </w:rPr>
+    </w:lvl>
+    <w:lvl w:ilvl="7" w:tplc="04090003" w:tentative="1">
+      <w:start w:val="1"/>
+      <w:numFmt w:val="bullet"/>
+      <w:lvlText w:val="o"/>
+      <w:lvlJc w:val="left"/>
+      <w:pPr>
+        <w:ind w:left="6327" w:hanging="360"/>
+      </w:pPr>
+      <w:rPr>
+        <w:rFonts w:ascii="Courier New" w:hAnsi="Courier New" w:cs="Courier New" w:hint="default"/>
+      </w:rPr>
+    </w:lvl>
+    <w:lvl w:ilvl="8" w:tplc="04090005" w:tentative="1">
+      <w:start w:val="1"/>
+      <w:numFmt w:val="bullet"/>
+      <w:lvlText w:val=""/>
+      <w:lvlJc w:val="left"/>
+      <w:pPr>
+        <w:ind w:left="7047" w:hanging="360"/>
+      </w:pPr>
+      <w:rPr>
+        <w:rFonts w:ascii="Wingdings" w:hAnsi="Wingdings" w:hint="default"/>
+      </w:rPr>
+    </w:lvl>
+  </w:abstractNum>
+  <w:abstractNum w:abstractNumId="1" w15:restartNumberingAfterBreak="0">
     <w:nsid w:val="301266D6"/>
     <w:multiLevelType w:val="hybridMultilevel"/>
     <w:tmpl w:val="B42EC566"/>
@@ -3457,7 +3510,7 @@
       </w:pPr>
     </w:lvl>
   </w:abstractNum>
-  <w:abstractNum w:abstractNumId="1" w15:restartNumberingAfterBreak="0">
+  <w:abstractNum w:abstractNumId="2" w15:restartNumberingAfterBreak="0">
     <w:nsid w:val="31390739"/>
     <w:multiLevelType w:val="hybridMultilevel"/>
     <w:tmpl w:val="7A5A733C"/>
@@ -3570,7 +3623,120 @@
       </w:rPr>
     </w:lvl>
   </w:abstractNum>
-  <w:abstractNum w:abstractNumId="2" w15:restartNumberingAfterBreak="0">
+  <w:abstractNum w:abstractNumId="3" w15:restartNumberingAfterBreak="0">
+    <w:nsid w:val="32DC6C65"/>
+    <w:multiLevelType w:val="hybridMultilevel"/>
+    <w:tmpl w:val="5BBCA5E8"/>
+    <w:lvl w:ilvl="0" w:tplc="04090001">
+      <w:start w:val="1"/>
+      <w:numFmt w:val="bullet"/>
+      <w:lvlText w:val=""/>
+      <w:lvlJc w:val="left"/>
+      <w:pPr>
+        <w:ind w:left="1800" w:hanging="360"/>
+      </w:pPr>
+      <w:rPr>
+        <w:rFonts w:ascii="Symbol" w:hAnsi="Symbol" w:hint="default"/>
+      </w:rPr>
+    </w:lvl>
+    <w:lvl w:ilvl="1" w:tplc="04090003" w:tentative="1">
+      <w:start w:val="1"/>
+      <w:numFmt w:val="bullet"/>
+      <w:lvlText w:val="o"/>
+      <w:lvlJc w:val="left"/>
+      <w:pPr>
+        <w:ind w:left="2520" w:hanging="360"/>
+      </w:pPr>
+      <w:rPr>
+        <w:rFonts w:ascii="Courier New" w:hAnsi="Courier New" w:cs="Courier New" w:hint="default"/>
+      </w:rPr>
+    </w:lvl>
+    <w:lvl w:ilvl="2" w:tplc="04090005" w:tentative="1">
+      <w:start w:val="1"/>
+      <w:numFmt w:val="bullet"/>
+      <w:lvlText w:val=""/>
+      <w:lvlJc w:val="left"/>
+      <w:pPr>
+        <w:ind w:left="3240" w:hanging="360"/>
+      </w:pPr>
+      <w:rPr>
+        <w:rFonts w:ascii="Wingdings" w:hAnsi="Wingdings" w:hint="default"/>
+      </w:rPr>
+    </w:lvl>
+    <w:lvl w:ilvl="3" w:tplc="04090001" w:tentative="1">
+      <w:start w:val="1"/>
+      <w:numFmt w:val="bullet"/>
+      <w:lvlText w:val=""/>
+      <w:lvlJc w:val="left"/>
+      <w:pPr>
+        <w:ind w:left="3960" w:hanging="360"/>
+      </w:pPr>
+      <w:rPr>
+        <w:rFonts w:ascii="Symbol" w:hAnsi="Symbol" w:hint="default"/>
+      </w:rPr>
+    </w:lvl>
+    <w:lvl w:ilvl="4" w:tplc="04090003" w:tentative="1">
+      <w:start w:val="1"/>
+      <w:numFmt w:val="bullet"/>
+      <w:lvlText w:val="o"/>
+      <w:lvlJc w:val="left"/>
+      <w:pPr>
+        <w:ind w:left="4680" w:hanging="360"/>
+      </w:pPr>
+      <w:rPr>
+        <w:rFonts w:ascii="Courier New" w:hAnsi="Courier New" w:cs="Courier New" w:hint="default"/>
+      </w:rPr>
+    </w:lvl>
+    <w:lvl w:ilvl="5" w:tplc="04090005" w:tentative="1">
+      <w:start w:val="1"/>
+      <w:numFmt w:val="bullet"/>
+      <w:lvlText w:val=""/>
+      <w:lvlJc w:val="left"/>
+      <w:pPr>
+        <w:ind w:left="5400" w:hanging="360"/>
+      </w:pPr>
+      <w:rPr>
+        <w:rFonts w:ascii="Wingdings" w:hAnsi="Wingdings" w:hint="default"/>
+      </w:rPr>
+    </w:lvl>
+    <w:lvl w:ilvl="6" w:tplc="04090001" w:tentative="1">
+      <w:start w:val="1"/>
+      <w:numFmt w:val="bullet"/>
+      <w:lvlText w:val=""/>
+      <w:lvlJc w:val="left"/>
+      <w:pPr>
+        <w:ind w:left="6120" w:hanging="360"/>
+      </w:pPr>
+      <w:rPr>
+        <w:rFonts w:ascii="Symbol" w:hAnsi="Symbol" w:hint="default"/>
+      </w:rPr>
+    </w:lvl>
+    <w:lvl w:ilvl="7" w:tplc="04090003" w:tentative="1">
+      <w:start w:val="1"/>
+      <w:numFmt w:val="bullet"/>
+      <w:lvlText w:val="o"/>
+      <w:lvlJc w:val="left"/>
+      <w:pPr>
+        <w:ind w:left="6840" w:hanging="360"/>
+      </w:pPr>
+      <w:rPr>
+        <w:rFonts w:ascii="Courier New" w:hAnsi="Courier New" w:cs="Courier New" w:hint="default"/>
+      </w:rPr>
+    </w:lvl>
+    <w:lvl w:ilvl="8" w:tplc="04090005" w:tentative="1">
+      <w:start w:val="1"/>
+      <w:numFmt w:val="bullet"/>
+      <w:lvlText w:val=""/>
+      <w:lvlJc w:val="left"/>
+      <w:pPr>
+        <w:ind w:left="7560" w:hanging="360"/>
+      </w:pPr>
+      <w:rPr>
+        <w:rFonts w:ascii="Wingdings" w:hAnsi="Wingdings" w:hint="default"/>
+      </w:rPr>
+    </w:lvl>
+  </w:abstractNum>
+  <w:abstractNum w:abstractNumId="4" w15:restartNumberingAfterBreak="0">
     <w:nsid w:val="3B69668C"/>
     <w:multiLevelType w:val="hybridMultilevel"/>
     <w:tmpl w:val="A322EE34"/>
@@ -3683,7 +3849,7 @@
       </w:rPr>
     </w:lvl>
   </w:abstractNum>
-  <w:abstractNum w:abstractNumId="3" w15:restartNumberingAfterBreak="0">
+  <w:abstractNum w:abstractNumId="5" w15:restartNumberingAfterBreak="0">
     <w:nsid w:val="4792666E"/>
     <w:multiLevelType w:val="hybridMultilevel"/>
     <w:tmpl w:val="95BE1CC4"/>
@@ -3796,7 +3962,7 @@
       </w:rPr>
     </w:lvl>
   </w:abstractNum>
-  <w:abstractNum w:abstractNumId="4" w15:restartNumberingAfterBreak="0">
+  <w:abstractNum w:abstractNumId="6" w15:restartNumberingAfterBreak="0">
     <w:nsid w:val="618C7617"/>
     <w:multiLevelType w:val="hybridMultilevel"/>
     <w:tmpl w:val="48E87756"/>
@@ -3910,19 +4076,25 @@
     </w:lvl>
   </w:abstractNum>
   <w:num w:numId="1">
-    <w:abstractNumId w:val="0"/>
+    <w:abstractNumId w:val="1"/>
   </w:num>
   <w:num w:numId="2">
+    <w:abstractNumId w:val="6"/>
+  </w:num>
+  <w:num w:numId="3">
+    <w:abstractNumId w:val="5"/>
+  </w:num>
+  <w:num w:numId="4">
+    <w:abstractNumId w:val="2"/>
+  </w:num>
+  <w:num w:numId="5">
     <w:abstractNumId w:val="4"/>
   </w:num>
-  <w:num w:numId="3">
+  <w:num w:numId="6">
     <w:abstractNumId w:val="3"/>
   </w:num>
-  <w:num w:numId="4">
-    <w:abstractNumId w:val="1"/>
-  </w:num>
-  <w:num w:numId="5">
-    <w:abstractNumId w:val="2"/>
+  <w:num w:numId="7">
+    <w:abstractNumId w:val="0"/>
   </w:num>
 </w:numbering>
 </file>

</xml_diff>